<commit_message>
help edit for download
</commit_message>
<xml_diff>
--- a/Helpmimix.docx
+++ b/Helpmimix.docx
@@ -341,6 +341,53 @@
         </w:rPr>
         <w:t xml:space="preserve"> </w:t>
       </w:r>
+      <w:r>
+        <w:rPr>
+          <w:sz w:val="28"/>
+          <w:szCs w:val="28"/>
+        </w:rPr>
+        <w:t xml:space="preserve"> </w:t>
+      </w:r>
+    </w:p>
+    <w:p>
+      <w:pPr>
+        <w:rPr>
+          <w:sz w:val="28"/>
+          <w:szCs w:val="28"/>
+        </w:rPr>
+      </w:pPr>
+      <w:r>
+        <w:rPr>
+          <w:sz w:val="28"/>
+          <w:szCs w:val="28"/>
+        </w:rPr>
+        <w:t xml:space="preserve">Go to the program on  </w:t>
+      </w:r>
+      <w:proofErr w:type="spellStart"/>
+      <w:r>
+        <w:rPr>
+          <w:sz w:val="28"/>
+          <w:szCs w:val="28"/>
+        </w:rPr>
+        <w:t>github</w:t>
+      </w:r>
+      <w:proofErr w:type="spellEnd"/>
+      <w:r>
+        <w:rPr>
+          <w:sz w:val="28"/>
+          <w:szCs w:val="28"/>
+        </w:rPr>
+        <w:t xml:space="preserve"> then click  Alt-Blame simu</w:t>
+      </w:r>
+      <w:bookmarkStart w:id="0" w:name="_GoBack"/>
+      <w:bookmarkEnd w:id="0"/>
+      <w:r>
+        <w:rPr>
+          <w:sz w:val="28"/>
+          <w:szCs w:val="28"/>
+        </w:rPr>
+        <w:t xml:space="preserve">ltaneously </w:t>
+      </w:r>
     </w:p>
     <w:p>
       <w:pPr>
@@ -690,6 +737,7 @@
           <w:sz w:val="28"/>
           <w:szCs w:val="28"/>
         </w:rPr>
+        <w:lastRenderedPageBreak/>
         <w:t>read.table("http://raw.githubusercontent.com/UCL/mimix/master/data/asthma.csv",header=TRUE,sep=",",fileEncoding = "UTF-8-BOM")</w:t>
       </w:r>
     </w:p>
@@ -710,7 +758,6 @@
           <w:sz w:val="28"/>
           <w:szCs w:val="28"/>
         </w:rPr>
-        <w:lastRenderedPageBreak/>
         <w:t>mxdata$treat&lt;-ifelse(mxdata$treat==2,1,ifelse(mxdata$treat==3,2,9))</w:t>
       </w:r>
     </w:p>
@@ -1367,6 +1414,7 @@
           <w:sz w:val="28"/>
           <w:szCs w:val="28"/>
         </w:rPr>
+        <w:lastRenderedPageBreak/>
         <w:t>idvar</w:t>
       </w:r>
       <w:proofErr w:type="spellEnd"/>
@@ -1393,7 +1441,6 @@
           <w:sz w:val="28"/>
           <w:szCs w:val="28"/>
         </w:rPr>
-        <w:lastRenderedPageBreak/>
         <w:t>timevar</w:t>
       </w:r>
       <w:proofErr w:type="spellEnd"/>
@@ -1991,6 +2038,7 @@
         <w:pStyle w:val="NoSpacing"/>
       </w:pPr>
       <w:r>
+        <w:lastRenderedPageBreak/>
         <w:t>1. Transform data into wide and find missing data patterns</w:t>
       </w:r>
     </w:p>
@@ -2007,7 +2055,6 @@
         <w:pStyle w:val="NoSpacing"/>
       </w:pPr>
       <w:r>
-        <w:lastRenderedPageBreak/>
         <w:t>2</w:t>
       </w:r>
       <w:r>
@@ -2531,6 +2578,7 @@
           <w:sz w:val="24"/>
           <w:szCs w:val="24"/>
         </w:rPr>
+        <w:lastRenderedPageBreak/>
         <w:t>#recode treatment groups to 1</w:t>
       </w:r>
       <w:proofErr w:type="gramStart"/>
@@ -2563,7 +2611,6 @@
           <w:sz w:val="24"/>
           <w:szCs w:val="24"/>
         </w:rPr>
-        <w:lastRenderedPageBreak/>
         <w:t>mxdata$</w:t>
       </w:r>
       <w:proofErr w:type="gramEnd"/>
@@ -3580,8 +3627,6 @@
       </w:r>
     </w:p>
     <w:p>
-      <w:bookmarkStart w:id="0" w:name="_GoBack"/>
-      <w:bookmarkEnd w:id="0"/>
       <w:r>
         <w:t xml:space="preserve">Figure </w:t>
       </w:r>
@@ -4981,7 +5026,7 @@
 </file>
 
 <file path=customXml/itemProps1.xml><?xml version="1.0" encoding="utf-8"?>
-<ds:datastoreItem xmlns:ds="http://schemas.openxmlformats.org/officeDocument/2006/customXml" ds:itemID="{AFEA02B3-077A-497A-A6DA-70A4472E4C0F}">
+<ds:datastoreItem xmlns:ds="http://schemas.openxmlformats.org/officeDocument/2006/customXml" ds:itemID="{A8D65782-CAEB-4A4D-88AC-149BAA273E0B}">
   <ds:schemaRefs>
     <ds:schemaRef ds:uri="http://schemas.openxmlformats.org/officeDocument/2006/bibliography"/>
   </ds:schemaRefs>

</xml_diff>